<commit_message>
Updated the information sheet
</commit_message>
<xml_diff>
--- a/assets/adolescent-information-sheet.docx
+++ b/assets/adolescent-information-sheet.docx
@@ -1740,7 +1740,7 @@
           <w:color w:val="000000" w:themeColor="text1"/>
           <w:lang w:eastAsia="en-GB"/>
         </w:rPr>
-        <w:t>15-pound</w:t>
+        <w:t>£15</w:t>
       </w:r>
       <w:r>
         <w:rPr>
@@ -2113,7 +2113,19 @@
         <w:rPr>
           <w:rFonts w:asciiTheme="majorHAnsi" w:hAnsiTheme="majorHAnsi" w:cstheme="majorHAnsi"/>
         </w:rPr>
-        <w:t xml:space="preserve"> please contact us on our emai</w:t>
+        <w:t xml:space="preserve"> </w:t>
+      </w:r>
+      <w:r>
+        <w:rPr>
+          <w:rFonts w:asciiTheme="majorHAnsi" w:hAnsiTheme="majorHAnsi" w:cstheme="majorHAnsi"/>
+        </w:rPr>
+        <w:t xml:space="preserve">or have any questions, </w:t>
+      </w:r>
+      <w:r>
+        <w:rPr>
+          <w:rFonts w:asciiTheme="majorHAnsi" w:hAnsiTheme="majorHAnsi" w:cstheme="majorHAnsi"/>
+        </w:rPr>
+        <w:t>please contact us on our emai</w:t>
       </w:r>
       <w:r>
         <w:rPr>
@@ -2142,136 +2154,23 @@
           <w:color w:val="1155CC"/>
           <w:u w:val="single"/>
         </w:rPr>
-        <w:t>pip-tabletstudy</w:t>
-      </w:r>
-      <w:r>
-        <w:rPr>
-          <w:rFonts w:asciiTheme="majorHAnsi" w:hAnsiTheme="majorHAnsi" w:cstheme="majorHAnsi"/>
-          <w:color w:val="1155CC"/>
-          <w:u w:val="single"/>
-        </w:rPr>
-        <w:t>@kcl.ac.uk</w:t>
-      </w:r>
-    </w:p>
-    <w:p>
-      <w:pPr>
-        <w:pBdr>
-          <w:top w:val="nil"/>
-          <w:left w:val="nil"/>
-          <w:bottom w:val="nil"/>
-          <w:right w:val="nil"/>
-          <w:between w:val="nil"/>
-        </w:pBdr>
-        <w:jc w:val="both"/>
-        <w:rPr>
-          <w:rFonts w:asciiTheme="majorHAnsi" w:hAnsiTheme="majorHAnsi" w:cstheme="majorHAnsi"/>
-        </w:rPr>
-      </w:pPr>
-    </w:p>
-    <w:p>
-      <w:pPr>
-        <w:pBdr>
-          <w:top w:val="nil"/>
-          <w:left w:val="nil"/>
-          <w:bottom w:val="nil"/>
-          <w:right w:val="nil"/>
-          <w:between w:val="nil"/>
-        </w:pBdr>
-        <w:jc w:val="both"/>
-        <w:rPr>
-          <w:rFonts w:asciiTheme="majorHAnsi" w:hAnsiTheme="majorHAnsi" w:cstheme="majorHAnsi"/>
-          <w:color w:val="000000"/>
-        </w:rPr>
-      </w:pPr>
-      <w:r>
-        <w:rPr>
-          <w:rFonts w:asciiTheme="majorHAnsi" w:hAnsiTheme="majorHAnsi" w:cstheme="majorHAnsi"/>
-          <w:color w:val="000000"/>
-        </w:rPr>
-        <w:t>If you have any questions or would like to raise a concern, please do not hesitate to contact any of the research team.</w:t>
-      </w:r>
-    </w:p>
-    <w:p>
-      <w:pPr>
-        <w:pBdr>
-          <w:top w:val="nil"/>
-          <w:left w:val="nil"/>
-          <w:bottom w:val="nil"/>
-          <w:right w:val="nil"/>
-          <w:between w:val="nil"/>
-        </w:pBdr>
-        <w:jc w:val="both"/>
-        <w:rPr>
-          <w:rFonts w:asciiTheme="majorHAnsi" w:hAnsiTheme="majorHAnsi" w:cstheme="majorHAnsi"/>
-          <w:color w:val="000000"/>
-        </w:rPr>
-      </w:pPr>
-      <w:r>
-        <w:rPr>
-          <w:rFonts w:asciiTheme="majorHAnsi" w:hAnsiTheme="majorHAnsi" w:cstheme="majorHAnsi"/>
-          <w:color w:val="000000"/>
-        </w:rPr>
-        <w:t xml:space="preserve">Project Supervisor: </w:t>
-      </w:r>
-      <w:hyperlink r:id="rId9" w:history="1">
-        <w:r>
-          <w:rPr>
-            <w:rStyle w:val="Hyperlink"/>
-            <w:rFonts w:asciiTheme="majorHAnsi" w:hAnsiTheme="majorHAnsi" w:cstheme="majorHAnsi"/>
-          </w:rPr>
-          <w:t>Eva.Loth@kcl.ac.uk</w:t>
-        </w:r>
-      </w:hyperlink>
-    </w:p>
-    <w:p>
-      <w:pPr>
-        <w:pBdr>
-          <w:top w:val="nil"/>
-          <w:left w:val="nil"/>
-          <w:bottom w:val="nil"/>
-          <w:right w:val="nil"/>
-          <w:between w:val="nil"/>
-        </w:pBdr>
-        <w:jc w:val="both"/>
-        <w:rPr>
-          <w:rFonts w:asciiTheme="majorHAnsi" w:hAnsiTheme="majorHAnsi" w:cstheme="majorHAnsi"/>
-        </w:rPr>
-      </w:pPr>
-      <w:r>
-        <w:rPr>
-          <w:rFonts w:asciiTheme="majorHAnsi" w:hAnsiTheme="majorHAnsi" w:cstheme="majorHAnsi"/>
-          <w:color w:val="000000"/>
-        </w:rPr>
-        <w:t xml:space="preserve">Project </w:t>
-      </w:r>
-      <w:r>
-        <w:rPr>
-          <w:rFonts w:asciiTheme="majorHAnsi" w:hAnsiTheme="majorHAnsi" w:cstheme="majorHAnsi"/>
-        </w:rPr>
-        <w:t>M</w:t>
-      </w:r>
-      <w:r>
-        <w:rPr>
-          <w:rFonts w:asciiTheme="majorHAnsi" w:hAnsiTheme="majorHAnsi" w:cstheme="majorHAnsi"/>
-          <w:color w:val="000000"/>
-        </w:rPr>
-        <w:t>ember</w:t>
-      </w:r>
-      <w:r>
-        <w:rPr>
-          <w:rFonts w:asciiTheme="majorHAnsi" w:hAnsiTheme="majorHAnsi" w:cstheme="majorHAnsi"/>
-          <w:color w:val="000000"/>
-        </w:rPr>
-        <w:t xml:space="preserve">s: </w:t>
-      </w:r>
-      <w:r>
-        <w:rPr>
-          <w:rFonts w:asciiTheme="majorHAnsi" w:hAnsiTheme="majorHAnsi" w:cstheme="majorHAnsi"/>
-          <w:color w:val="1155CC"/>
-          <w:u w:val="single"/>
-        </w:rPr>
-        <w:t>amy.l.pilkington@kcl.ac.uk</w:t>
-      </w:r>
+        <w:t>kclbrainrangers@gmail.com</w:t>
+      </w:r>
+    </w:p>
+    <w:p>
+      <w:pPr>
+        <w:pBdr>
+          <w:top w:val="nil"/>
+          <w:left w:val="nil"/>
+          <w:bottom w:val="nil"/>
+          <w:right w:val="nil"/>
+          <w:between w:val="nil"/>
+        </w:pBdr>
+        <w:jc w:val="both"/>
+        <w:rPr>
+          <w:rFonts w:asciiTheme="majorHAnsi" w:hAnsiTheme="majorHAnsi" w:cstheme="majorHAnsi"/>
+        </w:rPr>
+      </w:pPr>
     </w:p>
     <w:p>
       <w:pPr>
@@ -2379,8 +2278,8 @@
       </w:pPr>
     </w:p>
     <w:sectPr>
-      <w:headerReference w:type="default" r:id="rId10"/>
-      <w:footerReference w:type="default" r:id="rId11"/>
+      <w:headerReference w:type="default" r:id="rId9"/>
+      <w:footerReference w:type="default" r:id="rId10"/>
       <w:pgSz w:w="11900" w:h="16840"/>
       <w:pgMar w:top="1440" w:right="1440" w:bottom="1440" w:left="1440" w:header="708" w:footer="708" w:gutter="0"/>
       <w:pgNumType w:start="1"/>

</xml_diff>